<commit_message>
week 4 DQs submitted.
</commit_message>
<xml_diff>
--- a/week4_dir/DQ1_dir/ELangit_week4_DQ1.docx
+++ b/week4_dir/DQ1_dir/ELangit_week4_DQ1.docx
@@ -4,7 +4,15 @@
   <w:body>
     <w:p>
       <w:r>
-        <w:t>As we all know from last week’s discussion, JavaScript is a web programming language used mainly to run on the client-side (browser).</w:t>
+        <w:t xml:space="preserve">As we all know from last week’s discussion, JavaScript is a web </w:t>
+      </w:r>
+      <w:bookmarkStart w:id="0" w:name="_GoBack"/>
+      <w:r>
+        <w:t xml:space="preserve">programming </w:t>
+      </w:r>
+      <w:bookmarkEnd w:id="0"/>
+      <w:r>
+        <w:t>language used mainly to run on the client-side (browser).</w:t>
       </w:r>
       <w:r>
         <w:t xml:space="preserve"> </w:t>
@@ -72,7 +80,7 @@
         <w:t xml:space="preserve"> it can be deduced that </w:t>
       </w:r>
       <w:r>
-        <w:t>JavaScript is being used on not only on the desktop/laptop platform, but on the mobile platform as well.</w:t>
+        <w:t>JavaScript is being used not only on the desktop/laptop platform, but on the mobile platform as well.</w:t>
       </w:r>
       <w:r>
         <w:t xml:space="preserve"> The countless number of websites that already exist will not be changing to another technology anytime soon.</w:t>
@@ -90,7 +98,19 @@
         <w:t xml:space="preserve">Second of all, </w:t>
       </w:r>
       <w:r>
-        <w:t xml:space="preserve">JavaScript, being a scripting language, is naturally flexible. In my experience, while this flexibility may present it own set of problems, it also makes it suitable for rapid development. </w:t>
+        <w:t>JavaScript, being a scripting language, is naturally flexible. In my experience, while this flexibility may present it</w:t>
+      </w:r>
+      <w:r>
+        <w:t>s</w:t>
+      </w:r>
+      <w:r>
+        <w:t xml:space="preserve"> own set of problems, it also makes it suitable for rapid </w:t>
+      </w:r>
+      <w:r>
+        <w:t xml:space="preserve">application </w:t>
+      </w:r>
+      <w:r>
+        <w:t xml:space="preserve">development. </w:t>
       </w:r>
       <w:r>
         <w:t>Both Apple and Google</w:t>
@@ -126,7 +146,19 @@
         <w:t xml:space="preserve">Since all relevant organizations already have an online presence, </w:t>
       </w:r>
       <w:r>
-        <w:t>the next progression is to that of mobile.</w:t>
+        <w:t xml:space="preserve">the next progression is to that of </w:t>
+      </w:r>
+      <w:r>
+        <w:t xml:space="preserve">the </w:t>
+      </w:r>
+      <w:r>
+        <w:t>mobile</w:t>
+      </w:r>
+      <w:r>
+        <w:t xml:space="preserve"> arena</w:t>
+      </w:r>
+      <w:r>
+        <w:t>.</w:t>
       </w:r>
       <w:r>
         <w:t xml:space="preserve"> </w:t>
@@ -141,7 +173,7 @@
         <w:t xml:space="preserve"> The fact that </w:t>
       </w:r>
       <w:r>
-        <w:t>many organizations such as are</w:t>
+        <w:t>many organizations are</w:t>
       </w:r>
       <w:r>
         <w:t xml:space="preserve"> developing apps </w:t>
@@ -159,7 +191,13 @@
         <w:t>Amazon is</w:t>
       </w:r>
       <w:r>
-        <w:t xml:space="preserve"> utilizing JavaScript as bridge between HTML5 and Java </w:t>
+        <w:t xml:space="preserve"> utilizing JavaScript as </w:t>
+      </w:r>
+      <w:r>
+        <w:t xml:space="preserve">a </w:t>
+      </w:r>
+      <w:r>
+        <w:t xml:space="preserve">bridge between HTML5 and Java </w:t>
       </w:r>
       <w:r>
         <w:t xml:space="preserve">purposes </w:t>
@@ -174,7 +212,13 @@
         <w:t>(Tee, 2013).</w:t>
       </w:r>
       <w:r>
-        <w:t xml:space="preserve"> This strategy instead of developing apps using native languages such as Objective-C is advantageous because developers specializing in these native programming languages tend to be more expensive (</w:t>
+        <w:t xml:space="preserve"> This strategy</w:t>
+      </w:r>
+      <w:r>
+        <w:t>,</w:t>
+      </w:r>
+      <w:r>
+        <w:t xml:space="preserve"> instead of developing apps using native languages such as Objective-C is advantageous because developers specializing in these native programming languages tend to be more expensive (</w:t>
       </w:r>
       <w:proofErr w:type="spellStart"/>
       <w:r>
@@ -194,15 +238,25 @@
         <w:t xml:space="preserve"> the flexibility of JavaScript is making it a universal language. </w:t>
       </w:r>
       <w:r>
-        <w:t xml:space="preserve">It is not only used in web development, but also for app development as well. It also has made in-roads into server applications development. Perhaps this trend may include other niches. </w:t>
+        <w:t>It is not only used in web development, but also for app development as well. It also has made in-roads into server applications development. Perhaps this trend may include other niches</w:t>
+      </w:r>
+      <w:r>
+        <w:t xml:space="preserve"> in the near future</w:t>
+      </w:r>
+      <w:r>
+        <w:t xml:space="preserve">. </w:t>
       </w:r>
       <w:r>
         <w:t>A software engineer without any knowledge of JavaScript would be wise to add it to his or her list of skills.</w:t>
       </w:r>
     </w:p>
     <w:p/>
-    <w:p>
-      <w:r>
+    <w:p/>
+    <w:p/>
+    <w:p/>
+    <w:p>
+      <w:r>
+        <w:lastRenderedPageBreak/>
         <w:t>References:</w:t>
       </w:r>
     </w:p>
@@ -223,7 +277,6 @@
           <w:color w:val="000000"/>
           <w:shd w:val="clear" w:color="auto" w:fill="FFFFFF"/>
         </w:rPr>
-        <w:lastRenderedPageBreak/>
         <w:t>Appcelerator</w:t>
       </w:r>
       <w:proofErr w:type="spellEnd"/>
@@ -261,7 +314,7 @@
         </w:rPr>
         <w:t xml:space="preserve"> Available from: </w:t>
       </w:r>
-      <w:hyperlink r:id="rId5" w:history="1">
+      <w:hyperlink r:id="rId7" w:history="1">
         <w:r>
           <w:rPr>
             <w:rStyle w:val="Hyperlink"/>
@@ -369,7 +422,7 @@
         </w:rPr>
         <w:t xml:space="preserve"> Available from: </w:t>
       </w:r>
-      <w:hyperlink r:id="rId6" w:history="1">
+      <w:hyperlink r:id="rId8" w:history="1">
         <w:r>
           <w:rPr>
             <w:rStyle w:val="Hyperlink"/>
@@ -408,7 +461,7 @@
       <w:r>
         <w:t xml:space="preserve">[Online]. Available from: </w:t>
       </w:r>
-      <w:hyperlink r:id="rId7" w:history="1">
+      <w:hyperlink r:id="rId9" w:history="1">
         <w:r>
           <w:rPr>
             <w:rStyle w:val="Hyperlink"/>
@@ -506,7 +559,7 @@
         </w:rPr>
         <w:t xml:space="preserve"> Available from: </w:t>
       </w:r>
-      <w:hyperlink r:id="rId8" w:history="1">
+      <w:hyperlink r:id="rId10" w:history="1">
         <w:r>
           <w:rPr>
             <w:rStyle w:val="Hyperlink"/>
@@ -516,8 +569,6 @@
           <w:t>http://www.theserverside.com/feature/The-JavaScript-and-HTML5-trend-continues-for-mobile-development</w:t>
         </w:r>
       </w:hyperlink>
-      <w:bookmarkStart w:id="0" w:name="_GoBack"/>
-      <w:bookmarkEnd w:id="0"/>
       <w:r>
         <w:rPr>
           <w:rFonts w:cs="Lucida grande"/>
@@ -586,7 +637,7 @@
         </w:rPr>
         <w:t xml:space="preserve">[Online]. Available from: </w:t>
       </w:r>
-      <w:hyperlink r:id="rId9" w:history="1">
+      <w:hyperlink r:id="rId11" w:history="1">
         <w:r>
           <w:rPr>
             <w:rStyle w:val="Hyperlink"/>
@@ -688,7 +739,7 @@
       <w:r>
         <w:t xml:space="preserve"> Available from: </w:t>
       </w:r>
-      <w:hyperlink r:id="rId10" w:history="1">
+      <w:hyperlink r:id="rId12" w:anchor="awesm=~oGCFTiRcteIwBT" w:history="1">
         <w:r>
           <w:rPr>
             <w:rStyle w:val="Hyperlink"/>
@@ -733,7 +784,7 @@
       <w:r>
         <w:t xml:space="preserve"> Available from: </w:t>
       </w:r>
-      <w:hyperlink r:id="rId11" w:history="1">
+      <w:hyperlink r:id="rId13" w:history="1">
         <w:r>
           <w:rPr>
             <w:rStyle w:val="Hyperlink"/>
@@ -749,6 +800,7 @@
       </w:r>
     </w:p>
     <w:sectPr>
+      <w:headerReference w:type="default" r:id="rId14"/>
       <w:pgSz w:w="12240" w:h="15840"/>
       <w:pgMar w:top="1440" w:right="1800" w:bottom="1440" w:left="1800" w:header="720" w:footer="720" w:gutter="0"/>
       <w:cols w:space="720"/>
@@ -756,6 +808,69 @@
     </w:sectPr>
   </w:body>
 </w:document>
+</file>
+
+<file path=word/endnotes.xml><?xml version="1.0" encoding="utf-8"?>
+<w:endnotes xmlns:wpc="http://schemas.microsoft.com/office/word/2010/wordprocessingCanvas" xmlns:mo="http://schemas.microsoft.com/office/mac/office/2008/main" xmlns:mc="http://schemas.openxmlformats.org/markup-compatibility/2006" xmlns:mv="urn:schemas-microsoft-com:mac:vml" xmlns:o="urn:schemas-microsoft-com:office:office" xmlns:r="http://schemas.openxmlformats.org/officeDocument/2006/relationships" xmlns:m="http://schemas.openxmlformats.org/officeDocument/2006/math" xmlns:v="urn:schemas-microsoft-com:vml" xmlns:wp14="http://schemas.microsoft.com/office/word/2010/wordprocessingDrawing" xmlns:wp="http://schemas.openxmlformats.org/drawingml/2006/wordprocessingDrawing" xmlns:w10="urn:schemas-microsoft-com:office:word" xmlns:w="http://schemas.openxmlformats.org/wordprocessingml/2006/main" xmlns:w14="http://schemas.microsoft.com/office/word/2010/wordml" xmlns:wpg="http://schemas.microsoft.com/office/word/2010/wordprocessingGroup" xmlns:wpi="http://schemas.microsoft.com/office/word/2010/wordprocessingInk" xmlns:wne="http://schemas.microsoft.com/office/word/2006/wordml" xmlns:wps="http://schemas.microsoft.com/office/word/2010/wordprocessingShape" mc:Ignorable="w14 wp14">
+  <w:endnote w:type="separator" w:id="-1">
+    <w:p>
+      <w:r>
+        <w:separator/>
+      </w:r>
+    </w:p>
+  </w:endnote>
+  <w:endnote w:type="continuationSeparator" w:id="0">
+    <w:p>
+      <w:r>
+        <w:continuationSeparator/>
+      </w:r>
+    </w:p>
+  </w:endnote>
+</w:endnotes>
+</file>
+
+<file path=word/footnotes.xml><?xml version="1.0" encoding="utf-8"?>
+<w:footnotes xmlns:wpc="http://schemas.microsoft.com/office/word/2010/wordprocessingCanvas" xmlns:mo="http://schemas.microsoft.com/office/mac/office/2008/main" xmlns:mc="http://schemas.openxmlformats.org/markup-compatibility/2006" xmlns:mv="urn:schemas-microsoft-com:mac:vml" xmlns:o="urn:schemas-microsoft-com:office:office" xmlns:r="http://schemas.openxmlformats.org/officeDocument/2006/relationships" xmlns:m="http://schemas.openxmlformats.org/officeDocument/2006/math" xmlns:v="urn:schemas-microsoft-com:vml" xmlns:wp14="http://schemas.microsoft.com/office/word/2010/wordprocessingDrawing" xmlns:wp="http://schemas.openxmlformats.org/drawingml/2006/wordprocessingDrawing" xmlns:w10="urn:schemas-microsoft-com:office:word" xmlns:w="http://schemas.openxmlformats.org/wordprocessingml/2006/main" xmlns:w14="http://schemas.microsoft.com/office/word/2010/wordml" xmlns:wpg="http://schemas.microsoft.com/office/word/2010/wordprocessingGroup" xmlns:wpi="http://schemas.microsoft.com/office/word/2010/wordprocessingInk" xmlns:wne="http://schemas.microsoft.com/office/word/2006/wordml" xmlns:wps="http://schemas.microsoft.com/office/word/2010/wordprocessingShape" mc:Ignorable="w14 wp14">
+  <w:footnote w:type="separator" w:id="-1">
+    <w:p>
+      <w:r>
+        <w:separator/>
+      </w:r>
+    </w:p>
+  </w:footnote>
+  <w:footnote w:type="continuationSeparator" w:id="0">
+    <w:p>
+      <w:r>
+        <w:continuationSeparator/>
+      </w:r>
+    </w:p>
+  </w:footnote>
+</w:footnotes>
+</file>
+
+<file path=word/header1.xml><?xml version="1.0" encoding="utf-8"?>
+<w:hdr xmlns:wpc="http://schemas.microsoft.com/office/word/2010/wordprocessingCanvas" xmlns:mo="http://schemas.microsoft.com/office/mac/office/2008/main" xmlns:mc="http://schemas.openxmlformats.org/markup-compatibility/2006" xmlns:mv="urn:schemas-microsoft-com:mac:vml" xmlns:o="urn:schemas-microsoft-com:office:office" xmlns:r="http://schemas.openxmlformats.org/officeDocument/2006/relationships" xmlns:m="http://schemas.openxmlformats.org/officeDocument/2006/math" xmlns:v="urn:schemas-microsoft-com:vml" xmlns:wp14="http://schemas.microsoft.com/office/word/2010/wordprocessingDrawing" xmlns:wp="http://schemas.openxmlformats.org/drawingml/2006/wordprocessingDrawing" xmlns:w10="urn:schemas-microsoft-com:office:word" xmlns:w="http://schemas.openxmlformats.org/wordprocessingml/2006/main" xmlns:w14="http://schemas.microsoft.com/office/word/2010/wordml" xmlns:wpg="http://schemas.microsoft.com/office/word/2010/wordprocessingGroup" xmlns:wpi="http://schemas.microsoft.com/office/word/2010/wordprocessingInk" xmlns:wne="http://schemas.microsoft.com/office/word/2006/wordml" xmlns:wps="http://schemas.microsoft.com/office/word/2010/wordprocessingShape" mc:Ignorable="w14 wp14">
+  <w:p>
+    <w:pPr>
+      <w:pStyle w:val="Header"/>
+    </w:pPr>
+    <w:r>
+      <w:t xml:space="preserve">Emanuel </w:t>
+    </w:r>
+    <w:proofErr w:type="spellStart"/>
+    <w:r>
+      <w:t>Langit</w:t>
+    </w:r>
+    <w:proofErr w:type="spellEnd"/>
+    <w:r>
+      <w:tab/>
+    </w:r>
+    <w:r>
+      <w:tab/>
+      <w:t>Week 4 DQ1</w:t>
+    </w:r>
+  </w:p>
+</w:hdr>
 </file>
 
 <file path=word/styles.xml><?xml version="1.0" encoding="utf-8"?>
@@ -951,6 +1066,48 @@
       <w:color w:val="0000FF"/>
       <w:u w:val="single"/>
     </w:rPr>
+  </w:style>
+  <w:style w:type="paragraph" w:styleId="Header">
+    <w:name w:val="header"/>
+    <w:basedOn w:val="Normal"/>
+    <w:link w:val="HeaderChar"/>
+    <w:uiPriority w:val="99"/>
+    <w:unhideWhenUsed/>
+    <w:rsid w:val="008719E0"/>
+    <w:pPr>
+      <w:tabs>
+        <w:tab w:val="center" w:pos="4320"/>
+        <w:tab w:val="right" w:pos="8640"/>
+      </w:tabs>
+    </w:pPr>
+  </w:style>
+  <w:style w:type="character" w:customStyle="1" w:styleId="HeaderChar">
+    <w:name w:val="Header Char"/>
+    <w:basedOn w:val="DefaultParagraphFont"/>
+    <w:link w:val="Header"/>
+    <w:uiPriority w:val="99"/>
+    <w:rsid w:val="008719E0"/>
+  </w:style>
+  <w:style w:type="paragraph" w:styleId="Footer">
+    <w:name w:val="footer"/>
+    <w:basedOn w:val="Normal"/>
+    <w:link w:val="FooterChar"/>
+    <w:uiPriority w:val="99"/>
+    <w:unhideWhenUsed/>
+    <w:rsid w:val="008719E0"/>
+    <w:pPr>
+      <w:tabs>
+        <w:tab w:val="center" w:pos="4320"/>
+        <w:tab w:val="right" w:pos="8640"/>
+      </w:tabs>
+    </w:pPr>
+  </w:style>
+  <w:style w:type="character" w:customStyle="1" w:styleId="FooterChar">
+    <w:name w:val="Footer Char"/>
+    <w:basedOn w:val="DefaultParagraphFont"/>
+    <w:link w:val="Footer"/>
+    <w:uiPriority w:val="99"/>
+    <w:rsid w:val="008719E0"/>
   </w:style>
 </w:styles>
 </file>
@@ -1148,6 +1305,48 @@
       <w:color w:val="0000FF"/>
       <w:u w:val="single"/>
     </w:rPr>
+  </w:style>
+  <w:style w:type="paragraph" w:styleId="Header">
+    <w:name w:val="header"/>
+    <w:basedOn w:val="Normal"/>
+    <w:link w:val="HeaderChar"/>
+    <w:uiPriority w:val="99"/>
+    <w:unhideWhenUsed/>
+    <w:rsid w:val="008719E0"/>
+    <w:pPr>
+      <w:tabs>
+        <w:tab w:val="center" w:pos="4320"/>
+        <w:tab w:val="right" w:pos="8640"/>
+      </w:tabs>
+    </w:pPr>
+  </w:style>
+  <w:style w:type="character" w:customStyle="1" w:styleId="HeaderChar">
+    <w:name w:val="Header Char"/>
+    <w:basedOn w:val="DefaultParagraphFont"/>
+    <w:link w:val="Header"/>
+    <w:uiPriority w:val="99"/>
+    <w:rsid w:val="008719E0"/>
+  </w:style>
+  <w:style w:type="paragraph" w:styleId="Footer">
+    <w:name w:val="footer"/>
+    <w:basedOn w:val="Normal"/>
+    <w:link w:val="FooterChar"/>
+    <w:uiPriority w:val="99"/>
+    <w:unhideWhenUsed/>
+    <w:rsid w:val="008719E0"/>
+    <w:pPr>
+      <w:tabs>
+        <w:tab w:val="center" w:pos="4320"/>
+        <w:tab w:val="right" w:pos="8640"/>
+      </w:tabs>
+    </w:pPr>
+  </w:style>
+  <w:style w:type="character" w:customStyle="1" w:styleId="FooterChar">
+    <w:name w:val="Footer Char"/>
+    <w:basedOn w:val="DefaultParagraphFont"/>
+    <w:link w:val="Footer"/>
+    <w:uiPriority w:val="99"/>
+    <w:rsid w:val="008719E0"/>
   </w:style>
 </w:styles>
 </file>

</xml_diff>